<commit_message>
Lau - Factibilidad Económica.docx
</commit_message>
<xml_diff>
--- a/Docs/01-Relevamiento Inicial/Temporales/Factibilidad Económica.docx
+++ b/Docs/01-Relevamiento Inicial/Temporales/Factibilidad Económica.docx
@@ -4,10 +4,7 @@
   <w:body>
     <w:p>
       <w:r>
-        <w:t>El sistema propuesto brindará un gran soporte al proceso de toma de decisiones en la institución, ya que realizará una explotación de los datos con el objeto de tomar decisiones con riesgos mínimos a un costo muy bajo</w:t>
-      </w:r>
-      <w:r>
-        <w:t xml:space="preserve">. </w:t>
+        <w:t xml:space="preserve">El sistema propuesto brindará un gran soporte al proceso de toma de decisiones en la institución, ya que realizará una explotación de los datos con el objeto de tomar decisiones con riesgos mínimos a un costo muy bajo. </w:t>
       </w:r>
       <w:r>
         <w:t>Los costos</w:t>
@@ -132,51 +129,7 @@
               <w:jc w:val="right"/>
             </w:pPr>
             <w:r>
-              <w:t xml:space="preserve">$ </w:t>
-            </w:r>
-            <w:r>
-              <w:t>750</w:t>
-            </w:r>
-          </w:p>
-        </w:tc>
-      </w:tr>
-      <w:tr>
-        <w:trPr>
-          <w:jc w:val="center"/>
-        </w:trPr>
-        <w:tc>
-          <w:tcPr>
-            <w:tcW w:w="0" w:type="auto"/>
-            <w:tcBorders>
-              <w:right w:val="single" w:sz="4" w:space="0" w:color="auto"/>
-            </w:tcBorders>
-            <w:vAlign w:val="center"/>
-          </w:tcPr>
-          <w:p>
-            <w:pPr>
-              <w:ind w:firstLine="0"/>
-              <w:jc w:val="left"/>
-            </w:pPr>
-            <w:r>
-              <w:t>Conexión a Internet</w:t>
-            </w:r>
-          </w:p>
-        </w:tc>
-        <w:tc>
-          <w:tcPr>
-            <w:tcW w:w="0" w:type="auto"/>
-            <w:tcBorders>
-              <w:left w:val="single" w:sz="4" w:space="0" w:color="auto"/>
-            </w:tcBorders>
-            <w:vAlign w:val="center"/>
-          </w:tcPr>
-          <w:p>
-            <w:pPr>
-              <w:ind w:firstLine="0"/>
-              <w:jc w:val="right"/>
-            </w:pPr>
-            <w:r>
-              <w:t>$ 600</w:t>
+              <w:t>$ 750</w:t>
             </w:r>
           </w:p>
         </w:tc>
@@ -231,26 +184,7 @@
     </w:p>
     <w:p>
       <w:r>
-        <w:t>Para l</w:t>
-      </w:r>
-      <w:r>
-        <w:t>a contratación del servicio de conexión a internet se recomienda un acceso DSL Simétrico, a partir de 5Mbps.</w:t>
-      </w:r>
-    </w:p>
-    <w:p>
-      <w:r>
-        <w:t xml:space="preserve">Para el envío de mensajes de texto se necesita contratar una línea de teléfono GSM, la cual </w:t>
-      </w:r>
-      <w:r>
-        <w:t>incluya al menos</w:t>
-      </w:r>
-      <w:r>
-        <w:t xml:space="preserve"> 500 mensajes de texto por me</w:t>
-      </w:r>
-      <w:bookmarkStart w:id="0" w:name="_GoBack"/>
-      <w:bookmarkEnd w:id="0"/>
-      <w:r>
-        <w:t>s.</w:t>
+        <w:t>Para el envío de mensajes de texto se necesita contratar una línea de teléfono GSM, la cual incluya al menos 500 mensajes de texto por mes.</w:t>
       </w:r>
     </w:p>
     <w:p>
@@ -303,7 +237,12 @@
         <w:t xml:space="preserve"> en el acceso a los datos</w:t>
       </w:r>
       <w:r>
-        <w:t>: al ser un sistema web, sólo será necesario contar con un equipo con acceso a internet y un navegador web para poder acceder a los datos, siendo totalmente independiente de la plataforma que utilice el usuario para acceder a la aplicación.</w:t>
+        <w:t>: al ser un sistema web, sólo será necesario contar con acceso a internet y un navegador web para poder acceder a los datos, siendo totalmente independiente de la plataforma que</w:t>
+      </w:r>
+      <w:bookmarkStart w:id="0" w:name="_GoBack"/>
+      <w:bookmarkEnd w:id="0"/>
+      <w:r>
+        <w:t xml:space="preserve"> utilice el usuario para acceder a la aplicación.</w:t>
       </w:r>
     </w:p>
     <w:p>

</xml_diff>